<commit_message>
Update slide and doc.
</commit_message>
<xml_diff>
--- a/Arbitrary_Shape_Scene_Text_Detection.docx
+++ b/Arbitrary_Shape_Scene_Text_Detection.docx
@@ -10712,7 +10712,19 @@
           <w:szCs w:val="24"/>
           <w:lang w:bidi="fa-IR"/>
         </w:rPr>
-        <w:t>kernel’s segmentation result</w:t>
+        <w:t>ke</w:t>
+      </w:r>
+      <w:bookmarkStart w:id="0" w:name="_GoBack"/>
+      <w:bookmarkEnd w:id="0"/>
+      <w:r>
+        <w:rPr>
+          <w:rFonts w:eastAsia="CMSY7" w:cs="B Nazanin"/>
+          <w:color w:val="000000" w:themeColor="text1"/>
+          <w:sz w:val="24"/>
+          <w:szCs w:val="24"/>
+          <w:lang w:bidi="fa-IR"/>
+        </w:rPr>
+        <w:t>rnel’s segmentation result</w:t>
       </w:r>
       <w:r>
         <w:rPr>
@@ -11346,6 +11358,7 @@
           <w:color w:val="000000" w:themeColor="text1"/>
           <w:sz w:val="24"/>
           <w:szCs w:val="24"/>
+          <w:rtl/>
           <w:lang w:bidi="fa-IR"/>
         </w:rPr>
       </w:pPr>
@@ -11374,12 +11387,25 @@
           <w:rFonts w:eastAsia="CMSY7" w:cs="B Nazanin"/>
           <w:b/>
           <w:bCs/>
-          <w:color w:val="000000" w:themeColor="text1"/>
-          <w:sz w:val="24"/>
-          <w:szCs w:val="24"/>
-          <w:lang w:bidi="fa-IR"/>
-        </w:rPr>
-      </w:pPr>
+          <w:color w:val="FF0000"/>
+          <w:sz w:val="24"/>
+          <w:szCs w:val="24"/>
+          <w:lang w:bidi="fa-IR"/>
+        </w:rPr>
+      </w:pPr>
+      <w:r>
+        <w:rPr>
+          <w:rFonts w:eastAsia="CMSY7" w:cs="B Nazanin" w:hint="cs"/>
+          <w:b/>
+          <w:bCs/>
+          <w:color w:val="FF0000"/>
+          <w:sz w:val="24"/>
+          <w:szCs w:val="24"/>
+          <w:rtl/>
+          <w:lang w:bidi="fa-IR"/>
+        </w:rPr>
+        <w:t>باید تکمیل شود.</w:t>
+      </w:r>
     </w:p>
     <w:p>
       <w:pPr>
@@ -11825,6 +11851,25 @@
         <w:bidi/>
         <w:adjustRightInd w:val="0"/>
         <w:spacing w:after="0" w:line="240" w:lineRule="auto"/>
+        <w:jc w:val="both"/>
+        <w:rPr>
+          <w:rFonts w:eastAsia="CMSY7" w:cs="B Nazanin"/>
+          <w:b/>
+          <w:bCs/>
+          <w:color w:val="000000" w:themeColor="text1"/>
+          <w:sz w:val="24"/>
+          <w:szCs w:val="24"/>
+          <w:lang w:bidi="fa-IR"/>
+        </w:rPr>
+      </w:pPr>
+    </w:p>
+    <w:p>
+      <w:pPr>
+        <w:autoSpaceDE w:val="0"/>
+        <w:autoSpaceDN w:val="0"/>
+        <w:bidi/>
+        <w:adjustRightInd w:val="0"/>
+        <w:spacing w:after="0" w:line="240" w:lineRule="auto"/>
         <w:jc w:val="center"/>
         <w:rPr>
           <w:rFonts w:eastAsia="CMSY7" w:cstheme="minorHAnsi"/>
@@ -11844,7 +11889,6 @@
           <w:sz w:val="28"/>
           <w:szCs w:val="28"/>
         </w:rPr>
-        <w:lastRenderedPageBreak/>
         <w:t>Character Region Awareness for Text Detection</w:t>
       </w:r>
     </w:p>
@@ -11857,7 +11901,7 @@
         <w:spacing w:after="0" w:line="240" w:lineRule="auto"/>
         <w:jc w:val="lowKashida"/>
         <w:rPr>
-          <w:rFonts w:eastAsia="CMSY7" w:cs="B Nazanin" w:hint="cs"/>
+          <w:rFonts w:eastAsia="CMSY7" w:cs="B Nazanin"/>
           <w:color w:val="000000" w:themeColor="text1"/>
           <w:sz w:val="24"/>
           <w:szCs w:val="24"/>
@@ -12165,7 +12209,7 @@
         <w:spacing w:after="0" w:line="240" w:lineRule="auto"/>
         <w:jc w:val="lowKashida"/>
         <w:rPr>
-          <w:rFonts w:eastAsia="CMSY7" w:cs="B Nazanin" w:hint="cs"/>
+          <w:rFonts w:eastAsia="CMSY7" w:cs="B Nazanin"/>
           <w:color w:val="000000" w:themeColor="text1"/>
           <w:sz w:val="24"/>
           <w:szCs w:val="24"/>
@@ -12459,7 +12503,7 @@
         <w:spacing w:after="0" w:line="240" w:lineRule="auto"/>
         <w:jc w:val="lowKashida"/>
         <w:rPr>
-          <w:rFonts w:eastAsia="CMSY7" w:cs="B Nazanin" w:hint="cs"/>
+          <w:rFonts w:eastAsia="CMSY7" w:cs="B Nazanin"/>
           <w:color w:val="000000" w:themeColor="text1"/>
           <w:sz w:val="24"/>
           <w:szCs w:val="24"/>
@@ -12477,7 +12521,7 @@
         <w:spacing w:after="0" w:line="240" w:lineRule="auto"/>
         <w:jc w:val="center"/>
         <w:rPr>
-          <w:rFonts w:eastAsia="CMSY7" w:cs="B Nazanin" w:hint="cs"/>
+          <w:rFonts w:eastAsia="CMSY7" w:cs="B Nazanin"/>
           <w:color w:val="000000" w:themeColor="text1"/>
           <w:sz w:val="24"/>
           <w:szCs w:val="24"/>
@@ -12489,6 +12533,7 @@
         <w:rPr>
           <w:noProof/>
         </w:rPr>
+        <w:lastRenderedPageBreak/>
         <w:drawing>
           <wp:inline distT="0" distB="0" distL="0" distR="0" wp14:anchorId="1BE39A44" wp14:editId="2E8B1E66">
             <wp:extent cx="3617353" cy="3705225"/>
@@ -12554,7 +12599,6 @@
           <w:szCs w:val="24"/>
           <w:lang w:bidi="fa-IR"/>
         </w:rPr>
-        <w:lastRenderedPageBreak/>
         <w:t>Training</w:t>
       </w:r>
     </w:p>
@@ -13115,23 +13159,24 @@
         <w:spacing w:after="0" w:line="240" w:lineRule="auto"/>
         <w:jc w:val="lowKashida"/>
         <w:rPr>
-          <w:rFonts w:eastAsia="CMSY7" w:cs="B Nazanin" w:hint="cs"/>
-          <w:color w:val="000000" w:themeColor="text1"/>
-          <w:sz w:val="24"/>
-          <w:szCs w:val="24"/>
-          <w:rtl/>
-          <w:lang w:bidi="fa-IR"/>
-        </w:rPr>
-      </w:pPr>
-      <w:r>
-        <w:rPr>
-          <w:rFonts w:eastAsia="CMSY7" w:cs="B Nazanin" w:hint="cs"/>
-          <w:color w:val="000000" w:themeColor="text1"/>
-          <w:sz w:val="24"/>
-          <w:szCs w:val="24"/>
-          <w:rtl/>
-          <w:lang w:bidi="fa-IR"/>
-        </w:rPr>
+          <w:rFonts w:eastAsia="CMSY7" w:cs="B Nazanin"/>
+          <w:color w:val="000000" w:themeColor="text1"/>
+          <w:sz w:val="24"/>
+          <w:szCs w:val="24"/>
+          <w:rtl/>
+          <w:lang w:bidi="fa-IR"/>
+        </w:rPr>
+      </w:pPr>
+      <w:r>
+        <w:rPr>
+          <w:rFonts w:eastAsia="CMSY7" w:cs="B Nazanin" w:hint="cs"/>
+          <w:color w:val="000000" w:themeColor="text1"/>
+          <w:sz w:val="24"/>
+          <w:szCs w:val="24"/>
+          <w:rtl/>
+          <w:lang w:bidi="fa-IR"/>
+        </w:rPr>
+        <w:lastRenderedPageBreak/>
         <w:t xml:space="preserve">برای تخمین زدن و تولید </w:t>
       </w:r>
       <w:r>
@@ -13212,7 +13257,7 @@
         <w:spacing w:after="0" w:line="240" w:lineRule="auto"/>
         <w:jc w:val="lowKashida"/>
         <w:rPr>
-          <w:rFonts w:eastAsia="CMSY7" w:cs="B Nazanin" w:hint="cs"/>
+          <w:rFonts w:eastAsia="CMSY7" w:cs="B Nazanin"/>
           <w:color w:val="000000" w:themeColor="text1"/>
           <w:sz w:val="24"/>
           <w:szCs w:val="24"/>
@@ -13246,7 +13291,7 @@
         <w:spacing w:after="0" w:line="240" w:lineRule="auto"/>
         <w:jc w:val="lowKashida"/>
         <w:rPr>
-          <w:rFonts w:eastAsia="CMSY7" w:cs="B Nazanin" w:hint="cs"/>
+          <w:rFonts w:eastAsia="CMSY7" w:cs="B Nazanin"/>
           <w:color w:val="000000" w:themeColor="text1"/>
           <w:sz w:val="24"/>
           <w:szCs w:val="24"/>
@@ -13403,7 +13448,7 @@
         <w:ind w:left="720"/>
         <w:jc w:val="lowKashida"/>
         <w:rPr>
-          <w:rFonts w:eastAsia="CMSY7" w:cs="B Nazanin" w:hint="cs"/>
+          <w:rFonts w:eastAsia="CMSY7" w:cs="B Nazanin"/>
           <w:color w:val="000000" w:themeColor="text1"/>
           <w:sz w:val="24"/>
           <w:szCs w:val="24"/>
@@ -13741,7 +13786,6 @@
         <w:rPr>
           <w:noProof/>
         </w:rPr>
-        <w:lastRenderedPageBreak/>
         <w:drawing>
           <wp:inline distT="0" distB="0" distL="0" distR="0" wp14:anchorId="04ECD6A5" wp14:editId="471EB3EF">
             <wp:extent cx="5943600" cy="2315845"/>
@@ -13808,7 +13852,7 @@
         <w:spacing w:after="0" w:line="240" w:lineRule="auto"/>
         <w:jc w:val="lowKashida"/>
         <w:rPr>
-          <w:rFonts w:eastAsia="CMSY7" w:cs="B Nazanin" w:hint="cs"/>
+          <w:rFonts w:eastAsia="CMSY7" w:cs="B Nazanin"/>
           <w:color w:val="000000" w:themeColor="text1"/>
           <w:sz w:val="24"/>
           <w:szCs w:val="24"/>
@@ -13875,7 +13919,7 @@
         <w:spacing w:after="0" w:line="240" w:lineRule="auto"/>
         <w:jc w:val="lowKashida"/>
         <w:rPr>
-          <w:rFonts w:eastAsia="CMSY7" w:cs="B Nazanin" w:hint="cs"/>
+          <w:rFonts w:eastAsia="CMSY7" w:cs="B Nazanin"/>
           <w:color w:val="000000" w:themeColor="text1"/>
           <w:sz w:val="24"/>
           <w:szCs w:val="24"/>
@@ -13951,7 +13995,7 @@
         <w:spacing w:after="0" w:line="240" w:lineRule="auto"/>
         <w:jc w:val="lowKashida"/>
         <w:rPr>
-          <w:rFonts w:eastAsia="CMSY7" w:cs="B Nazanin" w:hint="cs"/>
+          <w:rFonts w:eastAsia="CMSY7" w:cs="B Nazanin"/>
           <w:color w:val="000000" w:themeColor="text1"/>
           <w:sz w:val="24"/>
           <w:szCs w:val="24"/>
@@ -14007,7 +14051,7 @@
         <w:spacing w:after="0" w:line="240" w:lineRule="auto"/>
         <w:jc w:val="lowKashida"/>
         <w:rPr>
-          <w:rFonts w:eastAsia="CMSY7" w:cs="B Nazanin" w:hint="cs"/>
+          <w:rFonts w:eastAsia="CMSY7" w:cs="B Nazanin"/>
           <w:color w:val="000000" w:themeColor="text1"/>
           <w:sz w:val="24"/>
           <w:szCs w:val="24"/>
@@ -14115,6 +14159,7 @@
         <w:rPr>
           <w:noProof/>
         </w:rPr>
+        <w:lastRenderedPageBreak/>
         <w:drawing>
           <wp:inline distT="0" distB="0" distL="0" distR="0" wp14:anchorId="4087C6E4" wp14:editId="0F7649A5">
             <wp:extent cx="5314950" cy="2363904"/>
@@ -14178,7 +14223,7 @@
         <w:spacing w:after="0" w:line="240" w:lineRule="auto"/>
         <w:jc w:val="lowKashida"/>
         <w:rPr>
-          <w:rFonts w:eastAsia="CMSY7" w:cs="B Nazanin" w:hint="cs"/>
+          <w:rFonts w:eastAsia="CMSY7" w:cs="B Nazanin"/>
           <w:color w:val="000000" w:themeColor="text1"/>
           <w:sz w:val="24"/>
           <w:szCs w:val="24"/>
@@ -14536,7 +14581,6 @@
           <w:rtl/>
           <w:lang w:bidi="fa-IR"/>
         </w:rPr>
-        <w:lastRenderedPageBreak/>
         <w:t xml:space="preserve">سپس به ازای هر پیکسل هر تصویر ورودی </w:t>
       </w:r>
       <w:r>
@@ -14819,7 +14863,7 @@
         <w:spacing w:after="0" w:line="240" w:lineRule="auto"/>
         <w:jc w:val="lowKashida"/>
         <w:rPr>
-          <w:rFonts w:eastAsia="CMSY7" w:cs="B Nazanin" w:hint="cs"/>
+          <w:rFonts w:eastAsia="CMSY7" w:cs="B Nazanin"/>
           <w:color w:val="000000" w:themeColor="text1"/>
           <w:sz w:val="24"/>
           <w:szCs w:val="24"/>
@@ -15261,7 +15305,7 @@
         <w:spacing w:after="0" w:line="240" w:lineRule="auto"/>
         <w:jc w:val="lowKashida"/>
         <w:rPr>
-          <w:rFonts w:eastAsia="CMSY7" w:cs="B Nazanin" w:hint="cs"/>
+          <w:rFonts w:eastAsia="CMSY7" w:cs="B Nazanin"/>
           <w:color w:val="000000" w:themeColor="text1"/>
           <w:sz w:val="24"/>
           <w:szCs w:val="24"/>
@@ -15327,7 +15371,7 @@
         <w:spacing w:after="0" w:line="240" w:lineRule="auto"/>
         <w:jc w:val="lowKashida"/>
         <w:rPr>
-          <w:rFonts w:eastAsia="CMSY7" w:cs="B Nazanin" w:hint="cs"/>
+          <w:rFonts w:eastAsia="CMSY7" w:cs="B Nazanin"/>
           <w:color w:val="000000" w:themeColor="text1"/>
           <w:sz w:val="24"/>
           <w:szCs w:val="24"/>
@@ -15739,22 +15783,23 @@
         <w:spacing w:after="0" w:line="240" w:lineRule="auto"/>
         <w:jc w:val="lowKashida"/>
         <w:rPr>
-          <w:rFonts w:eastAsia="CMSY7" w:cs="B Nazanin" w:hint="cs"/>
-          <w:color w:val="000000" w:themeColor="text1"/>
-          <w:sz w:val="24"/>
-          <w:szCs w:val="24"/>
-          <w:lang w:bidi="fa-IR"/>
-        </w:rPr>
-      </w:pPr>
-      <w:r>
-        <w:rPr>
-          <w:rFonts w:eastAsia="CMSY7" w:cs="B Nazanin" w:hint="cs"/>
-          <w:color w:val="000000" w:themeColor="text1"/>
-          <w:sz w:val="24"/>
-          <w:szCs w:val="24"/>
-          <w:rtl/>
-          <w:lang w:bidi="fa-IR"/>
-        </w:rPr>
+          <w:rFonts w:eastAsia="CMSY7" w:cs="B Nazanin"/>
+          <w:color w:val="000000" w:themeColor="text1"/>
+          <w:sz w:val="24"/>
+          <w:szCs w:val="24"/>
+          <w:lang w:bidi="fa-IR"/>
+        </w:rPr>
+      </w:pPr>
+      <w:r>
+        <w:rPr>
+          <w:rFonts w:eastAsia="CMSY7" w:cs="B Nazanin" w:hint="cs"/>
+          <w:color w:val="000000" w:themeColor="text1"/>
+          <w:sz w:val="24"/>
+          <w:szCs w:val="24"/>
+          <w:rtl/>
+          <w:lang w:bidi="fa-IR"/>
+        </w:rPr>
+        <w:lastRenderedPageBreak/>
         <w:t>برچسب گذاری قسمت به هم متصل انجام می گیرد.</w:t>
       </w:r>
       <w:r>
@@ -15941,8 +15986,6 @@
         </w:rPr>
         <w:tab/>
       </w:r>
-      <w:bookmarkStart w:id="0" w:name="_GoBack"/>
-      <w:bookmarkEnd w:id="0"/>
     </w:p>
     <w:p>
       <w:pPr>
@@ -15954,7 +15997,7 @@
         <w:ind w:left="720"/>
         <w:jc w:val="lowKashida"/>
         <w:rPr>
-          <w:rFonts w:eastAsia="CMSY7" w:cs="B Nazanin" w:hint="cs"/>
+          <w:rFonts w:eastAsia="CMSY7" w:cs="B Nazanin"/>
           <w:color w:val="000000" w:themeColor="text1"/>
           <w:sz w:val="24"/>
           <w:szCs w:val="24"/>

</xml_diff>